<commit_message>
Added the init document.
</commit_message>
<xml_diff>
--- a/doc/Steps of the  file authorization.docx
+++ b/doc/Steps of the  file authorization.docx
@@ -15,21 +15,42 @@
           <w:rFonts w:cstheme="minorHAnsi"/>
           <w:lang w:val="en-US"/>
         </w:rPr>
-        <w:t xml:space="preserve">We provide a program level file authorization program, which is used to protect a executable file running on the </w:t>
-      </w:r>
-      <w:r>
-        <w:rPr>
-          <w:rFonts w:cstheme="minorHAnsi"/>
-          <w:lang w:val="en-US"/>
-        </w:rPr>
-        <w:t xml:space="preserve">embedded compute such as the Raspberry PI. </w:t>
-      </w:r>
-      <w:r>
-        <w:rPr>
-          <w:rFonts w:cstheme="minorHAnsi"/>
-          <w:lang w:val="en-US"/>
-        </w:rPr>
-        <w:t xml:space="preserve">The program is based on </w:t>
+        <w:t xml:space="preserve">Our </w:t>
+      </w:r>
+      <w:r>
+        <w:rPr>
+          <w:rFonts w:cstheme="minorHAnsi"/>
+          <w:lang w:val="en-US"/>
+        </w:rPr>
+        <w:t>file/executable program integrity</w:t>
+      </w:r>
+      <w:r>
+        <w:rPr>
+          <w:rFonts w:cstheme="minorHAnsi"/>
+          <w:lang w:val="en-US"/>
+        </w:rPr>
+        <w:t xml:space="preserve"> </w:t>
+      </w:r>
+      <w:r>
+        <w:rPr>
+          <w:rFonts w:cstheme="minorHAnsi"/>
+          <w:lang w:val="en-US"/>
+        </w:rPr>
+        <w:t xml:space="preserve">authorization </w:t>
+      </w:r>
+      <w:r>
+        <w:rPr>
+          <w:rFonts w:cstheme="minorHAnsi"/>
+          <w:lang w:val="en-US"/>
+        </w:rPr>
+        <w:t xml:space="preserve">program </w:t>
+      </w:r>
+      <w:r>
+        <w:rPr>
+          <w:rFonts w:cstheme="minorHAnsi"/>
+          <w:lang w:val="en-US"/>
+        </w:rPr>
+        <w:t xml:space="preserve">used </w:t>
       </w:r>
       <w:r>
         <w:rPr>
@@ -52,7 +73,23 @@
           <w:color w:val="404040"/>
           <w:shd w:val="clear" w:color="auto" w:fill="FCFCFC"/>
         </w:rPr>
-        <w:t xml:space="preserve">which </w:t>
+        <w:t xml:space="preserve">technology </w:t>
+      </w:r>
+      <w:r>
+        <w:rPr>
+          <w:rFonts w:cstheme="minorHAnsi"/>
+          <w:lang w:val="en-US"/>
+        </w:rPr>
+        <w:t xml:space="preserve">provide by </w:t>
+      </w:r>
+      <w:r>
+        <w:rPr>
+          <w:rFonts w:cstheme="minorHAnsi"/>
+          <w:color w:val="000000"/>
+          <w:spacing w:val="8"/>
+          <w:shd w:val="clear" w:color="auto" w:fill="FFFFFF"/>
+        </w:rPr>
+        <w:t xml:space="preserve">OP-TEE c/o Linaro </w:t>
       </w:r>
       <w:r>
         <w:rPr>
@@ -60,7 +97,7 @@
           <w:color w:val="404040"/>
           <w:shd w:val="clear" w:color="auto" w:fill="FCFCFC"/>
         </w:rPr>
-        <w:t>is a Trusted Execution Environment (TEE) designed as companion to a non-secure Linux kernel running on Arm</w:t>
+        <w:t xml:space="preserve">which </w:t>
       </w:r>
       <w:r>
         <w:rPr>
@@ -68,17 +105,59 @@
           <w:color w:val="404040"/>
           <w:shd w:val="clear" w:color="auto" w:fill="FCFCFC"/>
         </w:rPr>
-        <w:t xml:space="preserve">. </w:t>
-      </w:r>
-    </w:p>
-    <w:p>
-      <w:pPr>
+        <w:t>is a Trusted Execution Environment (TEE) designed as companion to a non-secure Linux kernel running on Arm</w:t>
+      </w:r>
+      <w:r>
         <w:rPr>
           <w:rFonts w:cstheme="minorHAnsi"/>
           <w:color w:val="404040"/>
           <w:shd w:val="clear" w:color="auto" w:fill="FCFCFC"/>
         </w:rPr>
-      </w:pPr>
+        <w:t xml:space="preserve">. </w:t>
+      </w:r>
+      <w:r>
+        <w:rPr>
+          <w:rFonts w:cstheme="minorHAnsi"/>
+          <w:color w:val="404040"/>
+          <w:shd w:val="clear" w:color="auto" w:fill="FCFCFC"/>
+        </w:rPr>
+        <w:t xml:space="preserve">Our program will do the file signature/checksum calculation in the </w:t>
+      </w:r>
+      <w:r>
+        <w:rPr>
+          <w:rFonts w:cstheme="minorHAnsi"/>
+          <w:lang w:val="en-US"/>
+        </w:rPr>
+        <w:t>embedded compute</w:t>
+      </w:r>
+      <w:r>
+        <w:rPr>
+          <w:rFonts w:cstheme="minorHAnsi"/>
+          <w:lang w:val="en-US"/>
+        </w:rPr>
+        <w:t>r</w:t>
+      </w:r>
+      <w:r>
+        <w:rPr>
+          <w:rFonts w:cstheme="minorHAnsi"/>
+          <w:lang w:val="en-US"/>
+        </w:rPr>
+        <w:t xml:space="preserve">’s secure word, encrypt and send the result to server through TCP. The sever will compare the data with its own calculated result to do the </w:t>
+      </w:r>
+      <w:r>
+        <w:rPr>
+          <w:rFonts w:cstheme="minorHAnsi"/>
+          <w:lang w:val="en-US"/>
+        </w:rPr>
+        <w:t>authorization</w:t>
+      </w:r>
+      <w:r>
+        <w:rPr>
+          <w:rFonts w:cstheme="minorHAnsi"/>
+          <w:lang w:val="en-US"/>
+        </w:rPr>
+        <w:t xml:space="preserve">. </w:t>
+      </w:r>
       <w:r>
         <w:rPr>
           <w:rFonts w:cstheme="minorHAnsi"/>
@@ -105,14 +184,49 @@
           <w:rFonts w:cstheme="minorHAnsi"/>
           <w:lang w:val="en-US"/>
         </w:rPr>
-        <w:t xml:space="preserve">The </w:t>
-      </w:r>
-      <w:r>
-        <w:rPr>
-          <w:rFonts w:cstheme="minorHAnsi"/>
-          <w:lang w:val="en-US"/>
-        </w:rPr>
-        <w:t xml:space="preserve">program to do the </w:t>
+        <w:t>Trust Application</w:t>
+      </w:r>
+      <w:r>
+        <w:rPr>
+          <w:rFonts w:cstheme="minorHAnsi"/>
+          <w:lang w:val="en-US"/>
+        </w:rPr>
+        <w:t xml:space="preserve"> [Raspberry PI trust world]</w:t>
+      </w:r>
+      <w:r>
+        <w:rPr>
+          <w:rFonts w:cstheme="minorHAnsi"/>
+          <w:lang w:val="en-US"/>
+        </w:rPr>
+        <w:t xml:space="preserve">: </w:t>
+      </w:r>
+      <w:r>
+        <w:rPr>
+          <w:rFonts w:cstheme="minorHAnsi"/>
+          <w:lang w:val="en-US"/>
+        </w:rPr>
+        <w:t>T</w:t>
+      </w:r>
+      <w:r>
+        <w:rPr>
+          <w:rFonts w:cstheme="minorHAnsi"/>
+          <w:lang w:val="en-US"/>
+        </w:rPr>
+        <w:t>o do the</w:t>
+      </w:r>
+      <w:r>
+        <w:rPr>
+          <w:rFonts w:cstheme="minorHAnsi"/>
+          <w:lang w:val="en-US"/>
+        </w:rPr>
+        <w:t xml:space="preserve"> </w:t>
+      </w:r>
+      <w:r>
+        <w:rPr>
+          <w:rFonts w:cstheme="minorHAnsi"/>
+          <w:lang w:val="en-US"/>
+        </w:rPr>
+        <w:t xml:space="preserve">AES-Key selection, </w:t>
       </w:r>
       <w:r>
         <w:rPr>
@@ -126,42 +240,7 @@
           <w:rFonts w:cstheme="minorHAnsi"/>
           <w:lang w:val="en-US"/>
         </w:rPr>
-        <w:t xml:space="preserve">and message encryption </w:t>
-      </w:r>
-      <w:r>
-        <w:rPr>
-          <w:rFonts w:cstheme="minorHAnsi"/>
-          <w:lang w:val="en-US"/>
-        </w:rPr>
-        <w:t>which running the TrustZone</w:t>
-      </w:r>
-      <w:r>
-        <w:rPr>
-          <w:rFonts w:cstheme="minorHAnsi"/>
-          <w:lang w:val="en-US"/>
-        </w:rPr>
-        <w:t xml:space="preserve"> </w:t>
-      </w:r>
-      <w:r>
-        <w:rPr>
-          <w:rFonts w:cstheme="minorHAnsi"/>
-          <w:lang w:val="en-US"/>
-        </w:rPr>
-        <w:t xml:space="preserve">( Secure word on the </w:t>
-      </w:r>
-      <w:r>
-        <w:rPr>
-          <w:rFonts w:cstheme="minorHAnsi"/>
-          <w:lang w:val="en-US"/>
-        </w:rPr>
-        <w:t>Raspberry PI</w:t>
-      </w:r>
-      <w:r>
-        <w:rPr>
-          <w:rFonts w:cstheme="minorHAnsi"/>
-          <w:lang w:val="en-US"/>
-        </w:rPr>
-        <w:t xml:space="preserve">) </w:t>
+        <w:t>and message encryption.</w:t>
       </w:r>
     </w:p>
     <w:p>
@@ -181,7 +260,84 @@
           <w:rFonts w:cstheme="minorHAnsi"/>
           <w:lang w:val="en-US"/>
         </w:rPr>
-        <w:t xml:space="preserve">The client program running in the normal word to connect to fetch the file need to check and connect to the server. </w:t>
+        <w:t>Trust Client</w:t>
+      </w:r>
+      <w:r>
+        <w:rPr>
+          <w:rFonts w:cstheme="minorHAnsi"/>
+          <w:lang w:val="en-US"/>
+        </w:rPr>
+        <w:t xml:space="preserve"> </w:t>
+      </w:r>
+      <w:r>
+        <w:rPr>
+          <w:rFonts w:cstheme="minorHAnsi"/>
+          <w:lang w:val="en-US"/>
+        </w:rPr>
+        <w:t xml:space="preserve">[Raspberry PI </w:t>
+      </w:r>
+      <w:r>
+        <w:rPr>
+          <w:rFonts w:cstheme="minorHAnsi"/>
+          <w:lang w:val="en-US"/>
+        </w:rPr>
+        <w:t>normal</w:t>
+      </w:r>
+      <w:r>
+        <w:rPr>
+          <w:rFonts w:cstheme="minorHAnsi"/>
+          <w:lang w:val="en-US"/>
+        </w:rPr>
+        <w:t xml:space="preserve"> world</w:t>
+      </w:r>
+      <w:r>
+        <w:rPr>
+          <w:rFonts w:cstheme="minorHAnsi"/>
+          <w:lang w:val="en-US"/>
+        </w:rPr>
+        <w:t>]:</w:t>
+      </w:r>
+      <w:r>
+        <w:rPr>
+          <w:rFonts w:cstheme="minorHAnsi"/>
+          <w:lang w:val="en-US"/>
+        </w:rPr>
+        <w:t xml:space="preserve"> </w:t>
+      </w:r>
+      <w:r>
+        <w:rPr>
+          <w:rFonts w:cstheme="minorHAnsi"/>
+          <w:lang w:val="en-US"/>
+        </w:rPr>
+        <w:t xml:space="preserve">The client to connect </w:t>
+      </w:r>
+      <w:r>
+        <w:rPr>
+          <w:rFonts w:cstheme="minorHAnsi"/>
+          <w:lang w:val="en-US"/>
+        </w:rPr>
+        <w:t xml:space="preserve">the trust application, </w:t>
+      </w:r>
+      <w:r>
+        <w:rPr>
+          <w:rFonts w:cstheme="minorHAnsi"/>
+          <w:lang w:val="en-US"/>
+        </w:rPr>
+        <w:t>to fetch the file need to check and connect to the server</w:t>
+      </w:r>
+      <w:r>
+        <w:rPr>
+          <w:rFonts w:cstheme="minorHAnsi"/>
+          <w:lang w:val="en-US"/>
+        </w:rPr>
+        <w:t xml:space="preserve"> by TCP</w:t>
+      </w:r>
+      <w:r>
+        <w:rPr>
+          <w:rFonts w:cstheme="minorHAnsi"/>
+          <w:lang w:val="en-US"/>
+        </w:rPr>
+        <w:t xml:space="preserve">. </w:t>
       </w:r>
     </w:p>
     <w:p>
@@ -201,6 +357,27 @@
           <w:rFonts w:cstheme="minorHAnsi"/>
           <w:lang w:val="en-US"/>
         </w:rPr>
+        <w:t>Server program</w:t>
+      </w:r>
+      <w:r>
+        <w:rPr>
+          <w:rFonts w:cstheme="minorHAnsi"/>
+          <w:lang w:val="en-US"/>
+        </w:rPr>
+        <w:t xml:space="preserve"> [Server computer]</w:t>
+      </w:r>
+      <w:r>
+        <w:rPr>
+          <w:rFonts w:cstheme="minorHAnsi"/>
+          <w:lang w:val="en-US"/>
+        </w:rPr>
+        <w:t xml:space="preserve">: </w:t>
+      </w:r>
+      <w:r>
+        <w:rPr>
+          <w:rFonts w:cstheme="minorHAnsi"/>
+          <w:lang w:val="en-US"/>
+        </w:rPr>
         <w:t xml:space="preserve">A server program to authorize the Integrity of the file running in the raspberry PI. </w:t>
       </w:r>
     </w:p>
@@ -216,38 +393,31 @@
       <w:r>
         <w:rPr>
           <w:rFonts w:cstheme="minorHAnsi"/>
-          <w:lang w:val="en-US"/>
-        </w:rPr>
-        <w:t xml:space="preserve">We are using the technology provide by </w:t>
-      </w:r>
-      <w:r>
-        <w:rPr>
-          <w:rFonts w:cstheme="minorHAnsi"/>
           <w:color w:val="000000"/>
           <w:spacing w:val="8"/>
           <w:shd w:val="clear" w:color="auto" w:fill="FFFFFF"/>
         </w:rPr>
-        <w:t>OP-TEE c/o Linaro</w:t>
-      </w:r>
-      <w:r>
+        <w:t>--</w:t>
+      </w:r>
+    </w:p>
+    <w:p>
+      <w:pPr>
         <w:rPr>
           <w:rFonts w:cstheme="minorHAnsi"/>
           <w:color w:val="000000"/>
           <w:spacing w:val="8"/>
           <w:shd w:val="clear" w:color="auto" w:fill="FFFFFF"/>
         </w:rPr>
-        <w:t xml:space="preserve">. </w:t>
-      </w:r>
-    </w:p>
-    <w:p>
-      <w:pPr>
+      </w:pPr>
+      <w:r>
         <w:rPr>
           <w:rFonts w:cstheme="minorHAnsi"/>
           <w:color w:val="000000"/>
           <w:spacing w:val="8"/>
           <w:shd w:val="clear" w:color="auto" w:fill="FFFFFF"/>
         </w:rPr>
-      </w:pPr>
+        <w:t>The program will do 5 steps to authorize t</w:t>
+      </w:r>
       <w:r>
         <w:rPr>
           <w:rFonts w:cstheme="minorHAnsi"/>
@@ -255,54 +425,24 @@
           <w:spacing w:val="8"/>
           <w:shd w:val="clear" w:color="auto" w:fill="FFFFFF"/>
         </w:rPr>
-        <w:t>--</w:t>
+        <w:t>he integrity of a pacified file:</w:t>
       </w:r>
     </w:p>
     <w:p>
       <w:pPr>
-        <w:rPr>
-          <w:rFonts w:cstheme="minorHAnsi"/>
-          <w:lang w:val="en-US"/>
-        </w:rPr>
-      </w:pPr>
-      <w:r>
         <w:rPr>
           <w:rFonts w:cstheme="minorHAnsi"/>
           <w:color w:val="000000"/>
           <w:spacing w:val="8"/>
           <w:shd w:val="clear" w:color="auto" w:fill="FFFFFF"/>
         </w:rPr>
-        <w:t>Our program will do 5 steps to</w:t>
-      </w:r>
-      <w:r>
-        <w:rPr>
-          <w:rFonts w:cstheme="minorHAnsi"/>
-          <w:lang w:val="en-US"/>
-        </w:rPr>
-        <w:t xml:space="preserve"> </w:t>
-      </w:r>
-      <w:r>
-        <w:rPr>
-          <w:rFonts w:cstheme="minorHAnsi"/>
-          <w:lang w:val="en-US"/>
-        </w:rPr>
-        <w:t>authorize</w:t>
-      </w:r>
-      <w:r>
-        <w:rPr>
-          <w:rFonts w:cstheme="minorHAnsi"/>
-          <w:lang w:val="en-US"/>
-        </w:rPr>
-        <w:t xml:space="preserve"> the integrity of the file:</w:t>
-      </w:r>
+      </w:pPr>
     </w:p>
     <w:p>
       <w:pPr>
         <w:rPr>
           <w:rFonts w:cstheme="minorHAnsi"/>
-          <w:color w:val="000000"/>
-          <w:spacing w:val="8"/>
-          <w:shd w:val="clear" w:color="auto" w:fill="FFFFFF"/>
+          <w:lang w:val="en-US"/>
         </w:rPr>
       </w:pPr>
       <w:r>
@@ -319,6 +459,81 @@
         </w:rPr>
         <w:t>p1:</w:t>
       </w:r>
+      <w:r>
+        <w:rPr>
+          <w:rFonts w:cstheme="minorHAnsi"/>
+          <w:lang w:val="en-US"/>
+        </w:rPr>
+        <w:t xml:space="preserve"> Program </w:t>
+      </w:r>
+      <w:r>
+        <w:rPr>
+          <w:rFonts w:cstheme="minorHAnsi"/>
+          <w:lang w:val="en-US"/>
+        </w:rPr>
+        <w:t>initialization</w:t>
+      </w:r>
+    </w:p>
+    <w:p>
+      <w:pPr>
+        <w:rPr>
+          <w:rFonts w:cstheme="minorHAnsi"/>
+          <w:lang w:val="en-US"/>
+        </w:rPr>
+      </w:pPr>
+      <w:r>
+        <w:rPr>
+          <w:rFonts w:cstheme="minorHAnsi"/>
+          <w:lang w:val="en-US"/>
+        </w:rPr>
+        <w:t>During initialization state, tyhe Trust-Client will start to load the setting from the gateway configure file (IP, port, check program, version, SWATT-Challenge str length, SWATT-iteration time), then start the Tee-supplicant service process to connect to the OPTEE dirver. Then it will start a OPTEE session to connect to the Trust-Application in the secure work and build TCP connection to the Trust-Server.(The program execution flow is shown in the Figure 2)</w:t>
+      </w:r>
+    </w:p>
+    <w:p>
+      <w:pPr>
+        <w:rPr>
+          <w:rFonts w:cstheme="minorHAnsi"/>
+          <w:lang w:val="en-US"/>
+        </w:rPr>
+      </w:pPr>
+      <w:r>
+        <w:rPr>
+          <w:rFonts w:cstheme="minorHAnsi"/>
+          <w:lang w:val="en-US"/>
+        </w:rPr>
+        <w:pict>
+          <v:shapetype id="_x0000_t75" coordsize="21600,21600" o:spt="75" o:preferrelative="t" path="m@4@5l@4@11@9@11@9@5xe" filled="f" stroked="f">
+            <v:stroke joinstyle="miter"/>
+            <v:formulas>
+              <v:f eqn="if lineDrawn pixelLineWidth 0"/>
+              <v:f eqn="sum @0 1 0"/>
+              <v:f eqn="sum 0 0 @1"/>
+              <v:f eqn="prod @2 1 2"/>
+              <v:f eqn="prod @3 21600 pixelWidth"/>
+              <v:f eqn="prod @3 21600 pixelHeight"/>
+              <v:f eqn="sum @0 0 1"/>
+              <v:f eqn="prod @6 1 2"/>
+              <v:f eqn="prod @7 21600 pixelWidth"/>
+              <v:f eqn="sum @8 21600 0"/>
+              <v:f eqn="prod @7 21600 pixelHeight"/>
+              <v:f eqn="sum @10 21600 0"/>
+            </v:formulas>
+            <v:path o:extrusionok="f" gradientshapeok="t" o:connecttype="rect"/>
+            <o:lock v:ext="edit" aspectratio="t"/>
+          </v:shapetype>
+          <v:shape id="_x0000_i1025" type="#_x0000_t75" style="width:451.4pt;height:190.35pt">
+            <v:imagedata r:id="rId5" o:title="step1_init"/>
+          </v:shape>
+        </w:pict>
+      </w:r>
+    </w:p>
+    <w:p>
+      <w:pPr>
+        <w:rPr>
+          <w:rFonts w:cstheme="minorHAnsi"/>
+          <w:lang w:val="en-US"/>
+        </w:rPr>
+      </w:pPr>
       <w:bookmarkStart w:id="0" w:name="_GoBack"/>
       <w:bookmarkEnd w:id="0"/>
     </w:p>

</xml_diff>

<commit_message>
Added the key change step.
</commit_message>
<xml_diff>
--- a/doc/Steps of the  file authorization.docx
+++ b/doc/Steps of the  file authorization.docx
@@ -89,7 +89,27 @@
           <w:spacing w:val="8"/>
           <w:shd w:val="clear" w:color="auto" w:fill="FFFFFF"/>
         </w:rPr>
-        <w:t xml:space="preserve">OP-TEE c/o Linaro </w:t>
+        <w:t xml:space="preserve">OP-TEE c/o </w:t>
+      </w:r>
+      <w:proofErr w:type="spellStart"/>
+      <w:r>
+        <w:rPr>
+          <w:rFonts w:cstheme="minorHAnsi"/>
+          <w:color w:val="000000"/>
+          <w:spacing w:val="8"/>
+          <w:shd w:val="clear" w:color="auto" w:fill="FFFFFF"/>
+        </w:rPr>
+        <w:t>Linaro</w:t>
+      </w:r>
+      <w:proofErr w:type="spellEnd"/>
+      <w:r>
+        <w:rPr>
+          <w:rFonts w:cstheme="minorHAnsi"/>
+          <w:color w:val="000000"/>
+          <w:spacing w:val="8"/>
+          <w:shd w:val="clear" w:color="auto" w:fill="FFFFFF"/>
+        </w:rPr>
+        <w:t xml:space="preserve"> </w:t>
       </w:r>
       <w:r>
         <w:rPr>
@@ -486,7 +506,62 @@
           <w:rFonts w:cstheme="minorHAnsi"/>
           <w:lang w:val="en-US"/>
         </w:rPr>
-        <w:t>During initialization state, tyhe Trust-Client will start to load the setting from the gateway configure file (IP, port, check program, version, SWATT-Challenge str length, SWATT-iteration time), then start the Tee-supplicant service process to connect to the OPTEE dirver. Then it will start a OPTEE session to connect to the Trust-Application in the secure work and build TCP connection to the Trust-Server.(The program execution flow is shown in the Figure 2)</w:t>
+        <w:t>During initialization state, t</w:t>
+      </w:r>
+      <w:r>
+        <w:rPr>
+          <w:rFonts w:cstheme="minorHAnsi"/>
+          <w:lang w:val="en-US"/>
+        </w:rPr>
+        <w:t xml:space="preserve">he Trust-Client will start to load the setting from the gateway configure file (IP, port, check program, version, SWATT-Challenge </w:t>
+      </w:r>
+      <w:proofErr w:type="spellStart"/>
+      <w:r>
+        <w:rPr>
+          <w:rFonts w:cstheme="minorHAnsi"/>
+          <w:lang w:val="en-US"/>
+        </w:rPr>
+        <w:t>str</w:t>
+      </w:r>
+      <w:proofErr w:type="spellEnd"/>
+      <w:r>
+        <w:rPr>
+          <w:rFonts w:cstheme="minorHAnsi"/>
+          <w:lang w:val="en-US"/>
+        </w:rPr>
+        <w:t xml:space="preserve"> length, SWATT-iteration time), then start the Tee-supplicant service process to connect to the OPTEE </w:t>
+      </w:r>
+      <w:proofErr w:type="spellStart"/>
+      <w:r>
+        <w:rPr>
+          <w:rFonts w:cstheme="minorHAnsi"/>
+          <w:lang w:val="en-US"/>
+        </w:rPr>
+        <w:t>dirver</w:t>
+      </w:r>
+      <w:proofErr w:type="spellEnd"/>
+      <w:r>
+        <w:rPr>
+          <w:rFonts w:cstheme="minorHAnsi"/>
+          <w:lang w:val="en-US"/>
+        </w:rPr>
+        <w:t>. Then it will start a OPTEE session to connect to the Trust-Application in the secure work and build TCP connection to the Trust-</w:t>
+      </w:r>
+      <w:proofErr w:type="gramStart"/>
+      <w:r>
+        <w:rPr>
+          <w:rFonts w:cstheme="minorHAnsi"/>
+          <w:lang w:val="en-US"/>
+        </w:rPr>
+        <w:t>Server.(</w:t>
+      </w:r>
+      <w:proofErr w:type="gramEnd"/>
+      <w:r>
+        <w:rPr>
+          <w:rFonts w:cstheme="minorHAnsi"/>
+          <w:lang w:val="en-US"/>
+        </w:rPr>
+        <w:t>The program execution flow is shown in the Figure 2)</w:t>
       </w:r>
     </w:p>
     <w:p>
@@ -534,8 +609,94 @@
           <w:lang w:val="en-US"/>
         </w:rPr>
       </w:pPr>
+      <w:r>
+        <w:rPr>
+          <w:rFonts w:cstheme="minorHAnsi"/>
+          <w:lang w:val="en-US"/>
+        </w:rPr>
+        <w:t xml:space="preserve">Step2: </w:t>
+      </w:r>
+      <w:r>
+        <w:rPr>
+          <w:rFonts w:cstheme="minorHAnsi"/>
+          <w:lang w:val="en-US"/>
+        </w:rPr>
+        <w:t>AES256 session key exchange.</w:t>
+      </w:r>
+    </w:p>
+    <w:p>
+      <w:pPr>
+        <w:rPr>
+          <w:rFonts w:cstheme="minorHAnsi"/>
+          <w:lang w:val="en-US"/>
+        </w:rPr>
+      </w:pPr>
+      <w:r>
+        <w:rPr>
+          <w:rFonts w:cstheme="minorHAnsi"/>
+          <w:lang w:val="en-US"/>
+        </w:rPr>
+        <w:t xml:space="preserve">During the key change step, </w:t>
+      </w:r>
+      <w:r>
+        <w:rPr>
+          <w:rFonts w:cstheme="minorHAnsi"/>
+          <w:lang w:val="en-US"/>
+        </w:rPr>
+        <w:t xml:space="preserve">the trust Application will random pick one AES256 key(key[A]) from its own key notebook and send the key’s ID with other configuration data to the server. The server will fetch the same key notebook from database based on the gateway ID. They the server will get the Key[A]. After that server will create a random session key[B] for all the message encryption/decryption in the next steps. The key[B] will be encrypted by key[A] and the send back to </w:t>
+      </w:r>
+      <w:proofErr w:type="gramStart"/>
+      <w:r>
+        <w:rPr>
+          <w:rFonts w:cstheme="minorHAnsi"/>
+          <w:lang w:val="en-US"/>
+        </w:rPr>
+        <w:t>trust</w:t>
+      </w:r>
+      <w:proofErr w:type="gramEnd"/>
+      <w:r>
+        <w:rPr>
+          <w:rFonts w:cstheme="minorHAnsi"/>
+          <w:lang w:val="en-US"/>
+        </w:rPr>
+        <w:t>-</w:t>
+      </w:r>
+      <w:r>
+        <w:rPr>
+          <w:rFonts w:cstheme="minorHAnsi"/>
+          <w:lang w:val="en-US"/>
+        </w:rPr>
+        <w:t xml:space="preserve">Client then store in the trust-Application’s trust buffer. After that the server will create the random SWATT checksum challenge string and encrypt the string by key[B]. Then send the </w:t>
+      </w:r>
       <w:bookmarkStart w:id="0" w:name="_GoBack"/>
+      <w:r>
+        <w:rPr>
+          <w:rFonts w:cstheme="minorHAnsi"/>
+          <w:lang w:val="en-US"/>
+        </w:rPr>
+        <w:lastRenderedPageBreak/>
+        <w:t>encrypted challenge string to the Trust-Application.</w:t>
+      </w:r>
       <w:bookmarkEnd w:id="0"/>
+    </w:p>
+    <w:p>
+      <w:pPr>
+        <w:rPr>
+          <w:rFonts w:cstheme="minorHAnsi"/>
+          <w:lang w:val="en-US"/>
+        </w:rPr>
+      </w:pPr>
+      <w:r>
+        <w:rPr>
+          <w:rFonts w:cstheme="minorHAnsi"/>
+          <w:lang w:val="en-US"/>
+        </w:rPr>
+        <w:pict>
+          <v:shape id="_x0000_i1026" type="#_x0000_t75" style="width:451.4pt;height:161.55pt">
+            <v:imagedata r:id="rId6" o:title="exe_flow_step2_keyChange"/>
+          </v:shape>
+        </w:pict>
+      </w:r>
     </w:p>
     <w:sectPr>
       <w:pgSz w:w="11906" w:h="16838"/>

</xml_diff>

<commit_message>
Added the firmware flashing check part.
</commit_message>
<xml_diff>
--- a/doc/Steps of the  file authorization.docx
+++ b/doc/Steps of the  file authorization.docx
@@ -14,23 +14,7 @@
           <w:rFonts w:cstheme="minorHAnsi"/>
           <w:lang w:val="en-US"/>
         </w:rPr>
-        <w:t xml:space="preserve">Our file/executable program integrity authorization program used the OP-TEE technology provide by OP-TEE c/o </w:t>
-      </w:r>
-      <w:proofErr w:type="spellStart"/>
-      <w:r>
-        <w:rPr>
-          <w:rFonts w:cstheme="minorHAnsi"/>
-          <w:lang w:val="en-US"/>
-        </w:rPr>
-        <w:t>Linaro</w:t>
-      </w:r>
-      <w:proofErr w:type="spellEnd"/>
-      <w:r>
-        <w:rPr>
-          <w:rFonts w:cstheme="minorHAnsi"/>
-          <w:lang w:val="en-US"/>
-        </w:rPr>
-        <w:t xml:space="preserve"> which is a Trusted Execution Environment (TEE) designed as companion to a non-secure Linux kernel running on Arm. Our program will do the file SWATT signature/check-sum calculation in the embedded computer’s secure word, encrypt and send the result to server through TCP. The sever will compare the data with its own calculated result to do the integrity authorization. The softwa</w:t>
+        <w:t>Our file/executable program integrity authorization program used the OP-TEE technology provide by OP-TEE c/o Linaro which is a Trusted Execution Environment (TEE) designed as companion to a non-secure Linux kernel running on Arm. Our program will do the file SWATT signature/check-sum calculation in the embedded computer’s secure word, encrypt and send the result to server through TCP. The sever will compare the data with its own calculated result to do the integrity authorization. The softwa</w:t>
       </w:r>
       <w:r>
         <w:rPr>
@@ -74,21 +58,7 @@
           <w:rFonts w:cstheme="minorHAnsi"/>
           <w:lang w:val="en-US"/>
         </w:rPr>
-        <w:t xml:space="preserve">2. Trust-Client [Raspberry PI normal world]: The client program to load configure </w:t>
-      </w:r>
-      <w:r>
-        <w:rPr>
-          <w:rFonts w:cstheme="minorHAnsi"/>
-          <w:lang w:val="en-US"/>
-        </w:rPr>
-        <w:t>file, connect</w:t>
-      </w:r>
-      <w:r>
-        <w:rPr>
-          <w:rFonts w:cstheme="minorHAnsi"/>
-          <w:lang w:val="en-US"/>
-        </w:rPr>
-        <w:t xml:space="preserve"> to the trust application, fetch the file need to check and con</w:t>
+        <w:t>2. Trust-Client [Raspberry PI normal world]: The client program to load configure file, connect to the trust application, fetch the file need to check and con</w:t>
       </w:r>
       <w:r>
         <w:rPr>
@@ -195,23 +165,7 @@
           <w:rFonts w:cstheme="minorHAnsi"/>
           <w:lang w:val="en-US"/>
         </w:rPr>
-        <w:t xml:space="preserve">IP, port, check program, version, SWATT-Challenge </w:t>
-      </w:r>
-      <w:proofErr w:type="spellStart"/>
-      <w:r>
-        <w:rPr>
-          <w:rFonts w:cstheme="minorHAnsi"/>
-          <w:lang w:val="en-US"/>
-        </w:rPr>
-        <w:t>str</w:t>
-      </w:r>
-      <w:proofErr w:type="spellEnd"/>
-      <w:r>
-        <w:rPr>
-          <w:rFonts w:cstheme="minorHAnsi"/>
-          <w:lang w:val="en-US"/>
-        </w:rPr>
-        <w:t xml:space="preserve"> length, SWATT-iteration time) from the gateway's local configure file, then start the "Tee-supplicant service process" to connect to the OPTEE driver. After the OPTEE driver has connected, it will start a OPTEE session to connect to the Trust-Application in the secure world and establish TCP connection to the Trust-Server. (The program execution flow is shown in the Figure 2)</w:t>
+        <w:t>IP, port, check program, version, SWATT-Challenge str length, SWATT-iteration time) from the gateway's local configure file, then start the "Tee-supplicant service process" to connect to the OPTEE driver. After the OPTEE driver has connected, it will start a OPTEE session to connect to the Trust-Application in the secure world and establish TCP connection to the Trust-Server. (The program execution flow is shown in the Figure 2)</w:t>
       </w:r>
       <w:r>
         <w:rPr>
@@ -336,7 +290,7 @@
           <w:lang w:val="en-US"/>
         </w:rPr>
         <w:pict>
-          <v:shape id="_x0000_i1029" type="#_x0000_t75" style="width:450.8pt;height:185.95pt">
+          <v:shape id="_x0000_i1027" type="#_x0000_t75" style="width:450.8pt;height:185.95pt">
             <v:imagedata r:id="rId7" o:title="exe_flow_step3_swatt"/>
           </v:shape>
         </w:pict>
@@ -377,23 +331,7 @@
           <w:rFonts w:cstheme="minorHAnsi"/>
           <w:lang w:val="en-US"/>
         </w:rPr>
-        <w:t xml:space="preserve">After finished the SWATT value comparison, Trust-Server will encrypt the gateway’s SWATT value and the authorization result by session key[B], then </w:t>
-      </w:r>
-      <w:proofErr w:type="spellStart"/>
-      <w:r>
-        <w:rPr>
-          <w:rFonts w:cstheme="minorHAnsi"/>
-          <w:lang w:val="en-US"/>
-        </w:rPr>
-        <w:t>feed back</w:t>
-      </w:r>
-      <w:proofErr w:type="spellEnd"/>
-      <w:r>
-        <w:rPr>
-          <w:rFonts w:cstheme="minorHAnsi"/>
-          <w:lang w:val="en-US"/>
-        </w:rPr>
-        <w:t xml:space="preserve"> the message to Trust-Client. The Trust-Application will decrypt the result, verify the correction of feedback (the SWATT value is the one Trust-Application calculated just now). If the authorization result from server shows success, Trust-Client will get the checked program's process ID, execution user, related file descriptor, </w:t>
+        <w:t xml:space="preserve">After finished the SWATT value comparison, Trust-Server will encrypt the gateway’s SWATT value and the authorization result by session key[B], then feed back the message to Trust-Client. The Trust-Application will decrypt the result, verify the correction of feedback (the SWATT value is the one Trust-Application calculated just now). If the authorization result from server shows success, Trust-Client will get the checked program's process ID, execution user, related file descriptor, </w:t>
       </w:r>
       <w:r>
         <w:rPr>
@@ -401,37 +339,44 @@
           <w:lang w:val="en-US"/>
         </w:rPr>
         <w:lastRenderedPageBreak/>
-        <w:t xml:space="preserve">memory usage size and offset, node information, system lib file name and send all the information to the Trust-Server. The Trust-Client will remove the checked file if the authorization result is </w:t>
-      </w:r>
-      <w:proofErr w:type="gramStart"/>
-      <w:r>
-        <w:rPr>
-          <w:rFonts w:cstheme="minorHAnsi"/>
-          <w:lang w:val="en-US"/>
-        </w:rPr>
-        <w:t>fail.</w:t>
-      </w:r>
-      <w:proofErr w:type="gramEnd"/>
-      <w:r>
-        <w:rPr>
-          <w:rFonts w:cstheme="minorHAnsi"/>
-          <w:lang w:val="en-US"/>
-        </w:rPr>
-        <w:t>(The program execution flow is shown in the Figure 5)</w:t>
-      </w:r>
-      <w:bookmarkStart w:id="0" w:name="_GoBack"/>
-      <w:bookmarkEnd w:id="0"/>
+        <w:t>memory usage size and offset, node information, system lib file name and send all the information to the Trust-Server. The Trust-Client will remove the checked file if the authorization result is fail.(The program execution flow is shown in the Figure 5)</w:t>
+      </w:r>
       <w:r>
         <w:rPr>
           <w:rFonts w:cstheme="minorHAnsi"/>
           <w:lang w:val="en-US"/>
         </w:rPr>
         <w:pict>
-          <v:shape id="_x0000_i1034" type="#_x0000_t75" style="width:450.8pt;height:165.3pt">
+          <v:shape id="_x0000_i1028" type="#_x0000_t75" style="width:450.8pt;height:165.3pt">
             <v:imagedata r:id="rId8" o:title="exe_flow_step4_feedback"/>
           </v:shape>
         </w:pict>
       </w:r>
+    </w:p>
+    <w:p>
+      <w:pPr>
+        <w:rPr>
+          <w:rFonts w:cstheme="minorHAnsi"/>
+          <w:lang w:val="en-US"/>
+        </w:rPr>
+      </w:pPr>
+    </w:p>
+    <w:p>
+      <w:pPr>
+        <w:rPr>
+          <w:rFonts w:cstheme="minorHAnsi"/>
+          <w:lang w:val="en-US"/>
+        </w:rPr>
+      </w:pPr>
+      <w:r>
+        <w:rPr>
+          <w:rFonts w:cstheme="minorHAnsi"/>
+          <w:lang w:val="en-US"/>
+        </w:rPr>
+        <w:t>Add the firmware registration part here:</w:t>
+      </w:r>
+      <w:bookmarkStart w:id="0" w:name="_GoBack"/>
+      <w:bookmarkEnd w:id="0"/>
     </w:p>
     <w:sectPr>
       <w:pgSz w:w="11906" w:h="16838"/>

</xml_diff>